<commit_message>
Uploaded incomplete Chapters 6A and 6B
</commit_message>
<xml_diff>
--- a/labmanual/English/WBT101-06B-ClassicBluetooth.docx
+++ b/labmanual/English/WBT101-06B-ClassicBluetooth.docx
@@ -149,7 +149,7 @@
         <w:rPr>
           <w:noProof/>
         </w:rPr>
-        <w:instrText xml:space="preserve"> PAGEREF _Toc517111642 \h </w:instrText>
+        <w:instrText xml:space="preserve"> PAGEREF _Toc520197992 \h </w:instrText>
       </w:r>
       <w:r>
         <w:rPr>
@@ -207,7 +207,7 @@
         <w:rPr>
           <w:noProof/>
         </w:rPr>
-        <w:instrText xml:space="preserve"> PAGEREF _Toc517111643 \h </w:instrText>
+        <w:instrText xml:space="preserve"> PAGEREF _Toc520197993 \h </w:instrText>
       </w:r>
       <w:r>
         <w:rPr>
@@ -265,7 +265,7 @@
         <w:rPr>
           <w:noProof/>
         </w:rPr>
-        <w:instrText xml:space="preserve"> PAGEREF _Toc517111644 \h </w:instrText>
+        <w:instrText xml:space="preserve"> PAGEREF _Toc520197994 \h </w:instrText>
       </w:r>
       <w:r>
         <w:rPr>
@@ -282,7 +282,7 @@
         <w:rPr>
           <w:noProof/>
         </w:rPr>
-        <w:t>2</w:t>
+        <w:t>1</w:t>
       </w:r>
       <w:r>
         <w:rPr>
@@ -323,7 +323,7 @@
         <w:rPr>
           <w:noProof/>
         </w:rPr>
-        <w:instrText xml:space="preserve"> PAGEREF _Toc517111645 \h </w:instrText>
+        <w:instrText xml:space="preserve"> PAGEREF _Toc520197995 \h </w:instrText>
       </w:r>
       <w:r>
         <w:rPr>
@@ -381,7 +381,7 @@
         <w:rPr>
           <w:noProof/>
         </w:rPr>
-        <w:instrText xml:space="preserve"> PAGEREF _Toc517111646 \h </w:instrText>
+        <w:instrText xml:space="preserve"> PAGEREF _Toc520197996 \h </w:instrText>
       </w:r>
       <w:r>
         <w:rPr>
@@ -439,7 +439,7 @@
         <w:rPr>
           <w:noProof/>
         </w:rPr>
-        <w:instrText xml:space="preserve"> PAGEREF _Toc517111647 \h </w:instrText>
+        <w:instrText xml:space="preserve"> PAGEREF _Toc520197997 \h </w:instrText>
       </w:r>
       <w:r>
         <w:rPr>
@@ -479,7 +479,7 @@
         <w:rPr>
           <w:noProof/>
         </w:rPr>
-        <w:t>6B.1.6 OBEX</w:t>
+        <w:t>6B.1.6 Object Exchange (OBEX)</w:t>
       </w:r>
       <w:r>
         <w:rPr>
@@ -497,7 +497,7 @@
         <w:rPr>
           <w:noProof/>
         </w:rPr>
-        <w:instrText xml:space="preserve"> PAGEREF _Toc517111648 \h </w:instrText>
+        <w:instrText xml:space="preserve"> PAGEREF _Toc520197998 \h </w:instrText>
       </w:r>
       <w:r>
         <w:rPr>
@@ -514,7 +514,7 @@
         <w:rPr>
           <w:noProof/>
         </w:rPr>
-        <w:t>3</w:t>
+        <w:t>2</w:t>
       </w:r>
       <w:r>
         <w:rPr>
@@ -555,7 +555,7 @@
         <w:rPr>
           <w:noProof/>
         </w:rPr>
-        <w:instrText xml:space="preserve"> PAGEREF _Toc517111649 \h </w:instrText>
+        <w:instrText xml:space="preserve"> PAGEREF _Toc520197999 \h </w:instrText>
       </w:r>
       <w:r>
         <w:rPr>
@@ -572,7 +572,7 @@
         <w:rPr>
           <w:noProof/>
         </w:rPr>
-        <w:t>3</w:t>
+        <w:t>2</w:t>
       </w:r>
       <w:r>
         <w:rPr>
@@ -595,7 +595,7 @@
         <w:rPr>
           <w:noProof/>
         </w:rPr>
-        <w:t>6B.1.8 IP</w:t>
+        <w:t>6B.1.8 Intercom Profile (ICP)</w:t>
       </w:r>
       <w:r>
         <w:rPr>
@@ -613,7 +613,7 @@
         <w:rPr>
           <w:noProof/>
         </w:rPr>
-        <w:instrText xml:space="preserve"> PAGEREF _Toc517111650 \h </w:instrText>
+        <w:instrText xml:space="preserve"> PAGEREF _Toc520198000 \h </w:instrText>
       </w:r>
       <w:r>
         <w:rPr>
@@ -653,7 +653,7 @@
         <w:rPr>
           <w:noProof/>
         </w:rPr>
-        <w:t>6B.1.9 Device Information</w:t>
+        <w:t>6B.1.9 Device ID Profile (DIP)</w:t>
       </w:r>
       <w:r>
         <w:rPr>
@@ -671,7 +671,7 @@
         <w:rPr>
           <w:noProof/>
         </w:rPr>
-        <w:instrText xml:space="preserve"> PAGEREF _Toc517111651 \h </w:instrText>
+        <w:instrText xml:space="preserve"> PAGEREF _Toc520198001 \h </w:instrText>
       </w:r>
       <w:r>
         <w:rPr>
@@ -711,7 +711,7 @@
         <w:rPr>
           <w:noProof/>
         </w:rPr>
-        <w:t>6B.1.10 Health</w:t>
+        <w:t>6B.1.10 Health Device Profile (HDP)</w:t>
       </w:r>
       <w:r>
         <w:rPr>
@@ -729,7 +729,7 @@
         <w:rPr>
           <w:noProof/>
         </w:rPr>
-        <w:instrText xml:space="preserve"> PAGEREF _Toc517111652 \h </w:instrText>
+        <w:instrText xml:space="preserve"> PAGEREF _Toc520198002 \h </w:instrText>
       </w:r>
       <w:r>
         <w:rPr>
@@ -790,7 +790,7 @@
         <w:rPr>
           <w:noProof/>
         </w:rPr>
-        <w:t>HID</w:t>
+        <w:t>Master</w:t>
       </w:r>
       <w:r>
         <w:rPr>
@@ -808,7 +808,7 @@
         <w:rPr>
           <w:noProof/>
         </w:rPr>
-        <w:instrText xml:space="preserve"> PAGEREF _Toc517111653 \h </w:instrText>
+        <w:instrText xml:space="preserve"> PAGEREF _Toc520198003 \h </w:instrText>
       </w:r>
       <w:r>
         <w:rPr>
@@ -869,7 +869,7 @@
         <w:rPr>
           <w:noProof/>
         </w:rPr>
-        <w:t>Master</w:t>
+        <w:t>OTA</w:t>
       </w:r>
       <w:r>
         <w:rPr>
@@ -887,7 +887,7 @@
         <w:rPr>
           <w:noProof/>
         </w:rPr>
-        <w:instrText xml:space="preserve"> PAGEREF _Toc517111654 \h </w:instrText>
+        <w:instrText xml:space="preserve"> PAGEREF _Toc520198004 \h </w:instrText>
       </w:r>
       <w:r>
         <w:rPr>
@@ -948,7 +948,7 @@
         <w:rPr>
           <w:noProof/>
         </w:rPr>
-        <w:t>OTA</w:t>
+        <w:t>Exercises</w:t>
       </w:r>
       <w:r>
         <w:rPr>
@@ -966,7 +966,7 @@
         <w:rPr>
           <w:noProof/>
         </w:rPr>
-        <w:instrText xml:space="preserve"> PAGEREF _Toc517111655 \h </w:instrText>
+        <w:instrText xml:space="preserve"> PAGEREF _Toc520198005 \h </w:instrText>
       </w:r>
       <w:r>
         <w:rPr>
@@ -983,7 +983,7 @@
         <w:rPr>
           <w:noProof/>
         </w:rPr>
-        <w:t>3</w:t>
+        <w:t>4</w:t>
       </w:r>
       <w:r>
         <w:rPr>
@@ -993,95 +993,16 @@
       </w:r>
     </w:p>
     <w:p>
-      <w:pPr>
-        <w:pStyle w:val="TOC1"/>
-        <w:tabs>
-          <w:tab w:val="left" w:pos="720"/>
-          <w:tab w:val="right" w:leader="dot" w:pos="9350"/>
-        </w:tabs>
-        <w:rPr>
-          <w:rFonts w:asciiTheme="minorHAnsi" w:eastAsiaTheme="minorEastAsia" w:hAnsiTheme="minorHAnsi"/>
-          <w:b w:val="0"/>
-          <w:bCs w:val="0"/>
-          <w:caps w:val="0"/>
-          <w:noProof/>
-        </w:rPr>
-      </w:pPr>
-      <w:r>
-        <w:rPr>
-          <w:noProof/>
-        </w:rPr>
-        <w:t>6B.5</w:t>
-      </w:r>
-      <w:r>
-        <w:rPr>
-          <w:rFonts w:asciiTheme="minorHAnsi" w:eastAsiaTheme="minorEastAsia" w:hAnsiTheme="minorHAnsi"/>
-          <w:b w:val="0"/>
-          <w:bCs w:val="0"/>
-          <w:caps w:val="0"/>
-          <w:noProof/>
-        </w:rPr>
-        <w:tab/>
-      </w:r>
-      <w:r>
-        <w:rPr>
-          <w:noProof/>
-        </w:rPr>
-        <w:t>Exercises</w:t>
-      </w:r>
-      <w:r>
-        <w:rPr>
-          <w:noProof/>
-        </w:rPr>
-        <w:tab/>
-      </w:r>
-      <w:r>
-        <w:rPr>
-          <w:noProof/>
-        </w:rPr>
-        <w:fldChar w:fldCharType="begin"/>
-      </w:r>
-      <w:r>
-        <w:rPr>
-          <w:noProof/>
-        </w:rPr>
-        <w:instrText xml:space="preserve"> PAGEREF _Toc517111656 \h </w:instrText>
-      </w:r>
-      <w:r>
-        <w:rPr>
-          <w:noProof/>
-        </w:rPr>
-      </w:r>
-      <w:r>
-        <w:rPr>
-          <w:noProof/>
-        </w:rPr>
-        <w:fldChar w:fldCharType="separate"/>
-      </w:r>
-      <w:r>
-        <w:rPr>
-          <w:noProof/>
-        </w:rPr>
-        <w:t>3</w:t>
-      </w:r>
-      <w:r>
-        <w:rPr>
-          <w:noProof/>
-        </w:rPr>
+      <w:r>
         <w:fldChar w:fldCharType="end"/>
       </w:r>
     </w:p>
     <w:p>
-      <w:r>
-        <w:fldChar w:fldCharType="end"/>
-      </w:r>
-    </w:p>
-    <w:p>
       <w:pPr>
         <w:pStyle w:val="Heading1"/>
       </w:pPr>
       <w:bookmarkStart w:id="1" w:name="_Toc505866756"/>
-      <w:bookmarkStart w:id="2" w:name="_Toc517111642"/>
+      <w:bookmarkStart w:id="2" w:name="_Toc520197992"/>
       <w:bookmarkStart w:id="3" w:name="_Toc516240162"/>
       <w:r>
         <w:t>Profiles</w:t>
@@ -1120,7 +1041,7 @@
         <w:pStyle w:val="Heading2"/>
       </w:pPr>
       <w:bookmarkStart w:id="4" w:name="_Toc505866757"/>
-      <w:bookmarkStart w:id="5" w:name="_Toc517111643"/>
+      <w:bookmarkStart w:id="5" w:name="_Toc520197993"/>
       <w:r>
         <w:t>Advanced Audio Distribution Profile (A2DP)</w:t>
       </w:r>
@@ -1134,15 +1055,13 @@
     </w:p>
     <w:p>
       <w:r>
-        <w:t xml:space="preserve">The A2DP profile is designed for a unidirectional audio stream of up to 2 channel </w:t>
-      </w:r>
-      <w:proofErr w:type="gramStart"/>
-      <w:r>
-        <w:t>stereo</w:t>
-      </w:r>
-      <w:proofErr w:type="gramEnd"/>
-      <w:r>
-        <w:t>. There may be more than one A2DP profile on a single device.</w:t>
+        <w:t>The A2DP profile is designed for a unidirectional audio stream of up to 2</w:t>
+      </w:r>
+      <w:r>
+        <w:t>-</w:t>
+      </w:r>
+      <w:r>
+        <w:t>channel stereo. There may be more than one A2DP profile on a single device.</w:t>
       </w:r>
     </w:p>
     <w:p>
@@ -1150,9 +1069,8 @@
         <w:pStyle w:val="Heading2"/>
       </w:pPr>
       <w:bookmarkStart w:id="6" w:name="_Toc505866758"/>
-      <w:bookmarkStart w:id="7" w:name="_Toc517111644"/>
-      <w:r>
-        <w:lastRenderedPageBreak/>
+      <w:bookmarkStart w:id="7" w:name="_Toc520197994"/>
+      <w:r>
         <w:t>Audio/Video Remote Control Profile (AVRCP)</w:t>
       </w:r>
       <w:bookmarkEnd w:id="6"/>
@@ -1165,6 +1083,7 @@
     </w:p>
     <w:p>
       <w:r>
+        <w:lastRenderedPageBreak/>
         <w:t>There are several versions available depending on the functionality required, each of which is a superset of the previous version.</w:t>
       </w:r>
     </w:p>
@@ -1228,11 +1147,9 @@
             <w:r>
               <w:t xml:space="preserve">Basic remote (play, pause, stop, </w:t>
             </w:r>
-            <w:proofErr w:type="spellStart"/>
             <w:r>
-              <w:t>etc</w:t>
+              <w:t>etc.</w:t>
             </w:r>
-            <w:proofErr w:type="spellEnd"/>
             <w:r>
               <w:t>).</w:t>
             </w:r>
@@ -1358,7 +1275,7 @@
         <w:pStyle w:val="Heading2"/>
       </w:pPr>
       <w:bookmarkStart w:id="8" w:name="_Toc505866759"/>
-      <w:bookmarkStart w:id="9" w:name="_Toc517111645"/>
+      <w:bookmarkStart w:id="9" w:name="_Toc520197995"/>
       <w:r>
         <w:t>Headset Profile (HSP)</w:t>
       </w:r>
@@ -1380,25 +1297,20 @@
     </w:p>
     <w:p>
       <w:r>
-        <w:t>In a typical headset, A2DP will be used when listening to music since it provides the best quality stereo connection, but HSP will b</w:t>
-      </w:r>
-      <w:bookmarkStart w:id="10" w:name="_GoBack"/>
-      <w:bookmarkEnd w:id="10"/>
-      <w:r>
-        <w:t>e used when making a phone call since it allows two-way communication.</w:t>
+        <w:t>In a typical headset, A2DP will be used when listening to music since it provides the best quality stereo connection, but HSP will be used when making a phone call since it allows two-way communication.</w:t>
       </w:r>
     </w:p>
     <w:p>
       <w:pPr>
         <w:pStyle w:val="Heading2"/>
       </w:pPr>
-      <w:bookmarkStart w:id="11" w:name="_Toc505866760"/>
-      <w:bookmarkStart w:id="12" w:name="_Toc517111646"/>
+      <w:bookmarkStart w:id="10" w:name="_Toc505866760"/>
+      <w:bookmarkStart w:id="11" w:name="_Toc520197996"/>
       <w:r>
         <w:t>Hands-Free Profile (HFP)</w:t>
       </w:r>
+      <w:bookmarkEnd w:id="10"/>
       <w:bookmarkEnd w:id="11"/>
-      <w:bookmarkEnd w:id="12"/>
     </w:p>
     <w:p>
       <w:r>
@@ -1409,128 +1321,811 @@
       <w:pPr>
         <w:pStyle w:val="Heading2"/>
       </w:pPr>
-      <w:bookmarkStart w:id="13" w:name="_Toc505866761"/>
-      <w:bookmarkStart w:id="14" w:name="_Toc517111647"/>
+      <w:bookmarkStart w:id="12" w:name="_Toc505866761"/>
+      <w:bookmarkStart w:id="13" w:name="_Toc520197997"/>
       <w:r>
         <w:t>Human Interface Device Profile (HID)</w:t>
       </w:r>
+      <w:bookmarkEnd w:id="12"/>
       <w:bookmarkEnd w:id="13"/>
-      <w:bookmarkEnd w:id="14"/>
     </w:p>
     <w:p>
       <w:r>
         <w:t>The HID is used for devices such as mice, keyboards, and joysticks.</w:t>
       </w:r>
       <w:bookmarkEnd w:id="3"/>
+      <w:r>
+        <w:t xml:space="preserve"> It provides a low-latency link with minimal power requirements.</w:t>
+      </w:r>
     </w:p>
     <w:p>
-      <w:pPr>
-        <w:pStyle w:val="Heading2"/>
-      </w:pPr>
-      <w:bookmarkStart w:id="15" w:name="_Toc516240164"/>
-      <w:bookmarkStart w:id="16" w:name="_Toc517111648"/>
-      <w:r>
-        <w:lastRenderedPageBreak/>
-        <w:t>OBEX</w:t>
-      </w:r>
-      <w:bookmarkEnd w:id="15"/>
-      <w:bookmarkEnd w:id="16"/>
-      <w:r>
-        <w:t xml:space="preserve"> </w:t>
+      <w:r>
+        <w:t>Keyboards and keypads must be secure, but for other devices using the HID profile security is optional.</w:t>
       </w:r>
     </w:p>
     <w:p>
       <w:pPr>
         <w:pStyle w:val="Heading2"/>
       </w:pPr>
-      <w:bookmarkStart w:id="17" w:name="_Toc516240165"/>
-      <w:bookmarkStart w:id="18" w:name="_Toc517111649"/>
-      <w:r>
-        <w:t>PAN, FTP, Image Exchange</w:t>
-      </w:r>
-      <w:bookmarkEnd w:id="17"/>
-      <w:bookmarkEnd w:id="18"/>
+      <w:bookmarkStart w:id="14" w:name="_Toc516240164"/>
+      <w:bookmarkStart w:id="15" w:name="_Toc520197998"/>
+      <w:r>
+        <w:t>Object Exchange (</w:t>
+      </w:r>
+      <w:r>
+        <w:t>OBEX</w:t>
+      </w:r>
+      <w:bookmarkEnd w:id="14"/>
+      <w:r>
+        <w:t>)</w:t>
+      </w:r>
+      <w:bookmarkEnd w:id="15"/>
+      <w:r>
+        <w:t xml:space="preserve"> </w:t>
+      </w:r>
     </w:p>
     <w:p>
+      <w:r>
+        <w:t xml:space="preserve">The OBEX (short for </w:t>
+      </w:r>
+      <w:proofErr w:type="spellStart"/>
+      <w:r>
+        <w:t>OBject</w:t>
+      </w:r>
+      <w:proofErr w:type="spellEnd"/>
+      <w:r>
+        <w:t xml:space="preserve"> </w:t>
+      </w:r>
+      <w:proofErr w:type="spellStart"/>
+      <w:r>
+        <w:t>EXchange</w:t>
+      </w:r>
+      <w:proofErr w:type="spellEnd"/>
+      <w:r>
+        <w:t xml:space="preserve">, also called </w:t>
+      </w:r>
+      <w:proofErr w:type="spellStart"/>
+      <w:r>
+        <w:t>Ir</w:t>
+      </w:r>
+      <w:r>
+        <w:t>OBEX</w:t>
+      </w:r>
+      <w:proofErr w:type="spellEnd"/>
+      <w:r>
+        <w:t>) is used to transmit binary objects between devices (such as business cards, data, or even applications)</w:t>
+      </w:r>
+      <w:r>
+        <w:t>.</w:t>
+      </w:r>
+      <w:r>
+        <w:t xml:space="preserve"> The transfer is </w:t>
+      </w:r>
+      <w:proofErr w:type="gramStart"/>
+      <w:r>
+        <w:t>similar to</w:t>
+      </w:r>
+      <w:proofErr w:type="gramEnd"/>
+      <w:r>
+        <w:t xml:space="preserve"> HTTP</w:t>
+      </w:r>
+      <w:r>
+        <w:t>, as it provides a way to connect to a server (another Bluetooth device) and request or provide objects.</w:t>
+      </w:r>
+    </w:p>
+    <w:p>
       <w:pPr>
         <w:pStyle w:val="Heading2"/>
       </w:pPr>
-      <w:bookmarkStart w:id="19" w:name="_Toc516240166"/>
-      <w:bookmarkStart w:id="20" w:name="_Toc517111650"/>
-      <w:r>
-        <w:t>IP</w:t>
+      <w:bookmarkStart w:id="16" w:name="_Toc516240165"/>
+      <w:bookmarkStart w:id="17" w:name="_Toc520197999"/>
+      <w:r>
+        <w:t>PAN, FTP, Image Exchange</w:t>
+      </w:r>
+      <w:bookmarkEnd w:id="16"/>
+      <w:bookmarkEnd w:id="17"/>
+    </w:p>
+    <w:p>
+      <w:r>
+        <w:t>This profile is intended to allow the use of Bluetooth Network Encapsulation Protocol on Layer 3 protocols for transport over a Bluetooth link</w:t>
+      </w:r>
+    </w:p>
+    <w:p>
+      <w:r>
+        <w:t>Provides the capability to browse, manipulate and transfer objects (files and folders) in an object store (file system) of another system. Uses GOEP as a basis.</w:t>
+      </w:r>
+    </w:p>
+    <w:p>
+      <w:pPr>
+        <w:pStyle w:val="Heading2"/>
+      </w:pPr>
+      <w:bookmarkStart w:id="18" w:name="_Toc516240166"/>
+      <w:bookmarkStart w:id="19" w:name="_Toc520198000"/>
+      <w:r>
+        <w:lastRenderedPageBreak/>
+        <w:t>Intercom Profile (</w:t>
+      </w:r>
+      <w:r>
+        <w:t>I</w:t>
+      </w:r>
+      <w:r>
+        <w:t>C</w:t>
+      </w:r>
+      <w:r>
+        <w:t>P</w:t>
+      </w:r>
+      <w:bookmarkEnd w:id="18"/>
+      <w:r>
+        <w:t>)</w:t>
       </w:r>
       <w:bookmarkEnd w:id="19"/>
+    </w:p>
+    <w:p>
+      <w:r>
+        <w:t>Commonly referred to as “walkie-talkie profile”, this profile is used to allow voice calls between two Bluetooth-capable handsets over Bluetooth, but the standard was withdrawn in 2010.</w:t>
+      </w:r>
+    </w:p>
+    <w:p>
+      <w:pPr>
+        <w:pStyle w:val="Heading2"/>
+      </w:pPr>
+      <w:bookmarkStart w:id="20" w:name="_Toc520198001"/>
+      <w:r>
+        <w:t>Device ID Profile (DIP)</w:t>
+      </w:r>
       <w:bookmarkEnd w:id="20"/>
     </w:p>
     <w:p>
+      <w:r>
+        <w:t xml:space="preserve">This profile </w:t>
+      </w:r>
+      <w:r>
+        <w:t>is used to enable identification of the manufacturer, project ID, product version, and the version of the Device ID specification being met.</w:t>
+      </w:r>
+      <w:r>
+        <w:t xml:space="preserve"> This assists in identifying the correct drivers when a Bluetooth device attempts to connect to a PC.</w:t>
+      </w:r>
+    </w:p>
+    <w:p>
       <w:pPr>
         <w:pStyle w:val="Heading2"/>
       </w:pPr>
-      <w:bookmarkStart w:id="21" w:name="_Toc516240167"/>
-      <w:bookmarkStart w:id="22" w:name="_Toc517111651"/>
-      <w:r>
-        <w:t>Device Information</w:t>
+      <w:bookmarkStart w:id="21" w:name="_Toc516240168"/>
+      <w:bookmarkStart w:id="22" w:name="_Toc520198002"/>
+      <w:r>
+        <w:t>Health</w:t>
       </w:r>
       <w:bookmarkEnd w:id="21"/>
+      <w:r>
+        <w:t xml:space="preserve"> Device Profile (HDP)</w:t>
+      </w:r>
       <w:bookmarkEnd w:id="22"/>
     </w:p>
     <w:p>
-      <w:pPr>
-        <w:pStyle w:val="Heading2"/>
-      </w:pPr>
-      <w:bookmarkStart w:id="23" w:name="_Toc516240168"/>
-      <w:bookmarkStart w:id="24" w:name="_Toc517111652"/>
-      <w:r>
-        <w:t>Health</w:t>
+      <w:r>
+        <w:t xml:space="preserve">This profile is used for the transmission and reception of Medical </w:t>
+      </w:r>
+      <w:r>
+        <w:t>Device data.</w:t>
+      </w:r>
+    </w:p>
+    <w:p>
+      <w:r>
+        <w:t xml:space="preserve">The </w:t>
+      </w:r>
+      <w:r>
+        <w:t xml:space="preserve">Health Thermometer </w:t>
+      </w:r>
+      <w:r>
+        <w:t>P</w:t>
+      </w:r>
+      <w:r>
+        <w:t>rofile (HTP) and Heart Rate Profile (HRP) fall under this category as well.</w:t>
+      </w:r>
+    </w:p>
+    <w:p>
+      <w:pPr>
+        <w:pStyle w:val="Heading1"/>
+      </w:pPr>
+      <w:bookmarkStart w:id="23" w:name="_Toc520198003"/>
+      <w:r>
+        <w:t>Master</w:t>
       </w:r>
       <w:bookmarkEnd w:id="23"/>
+    </w:p>
+    <w:p>
+      <w:pPr>
+        <w:rPr>
+          <w:b/>
+          <w:color w:val="FF0000"/>
+        </w:rPr>
+      </w:pPr>
+      <w:r>
+        <w:rPr>
+          <w:b/>
+          <w:color w:val="FF0000"/>
+        </w:rPr>
+        <w:t>TODO: Write this</w:t>
+      </w:r>
+      <w:bookmarkStart w:id="24" w:name="_GoBack"/>
       <w:bookmarkEnd w:id="24"/>
     </w:p>
     <w:p>
       <w:pPr>
         <w:pStyle w:val="Heading1"/>
       </w:pPr>
-      <w:bookmarkStart w:id="25" w:name="_Toc517111653"/>
-      <w:r>
-        <w:t>HID</w:t>
+      <w:bookmarkStart w:id="25" w:name="_Toc520198004"/>
+      <w:r>
+        <w:t>OTA</w:t>
       </w:r>
       <w:bookmarkEnd w:id="25"/>
     </w:p>
     <w:p>
+      <w:r>
+        <w:t>The firmware upgrade feature provided in WICED Studio allows an external device to install a newer firmware version on</w:t>
+      </w:r>
+      <w:r>
+        <w:t xml:space="preserve"> </w:t>
+      </w:r>
+      <w:r>
+        <w:t>devices equipped with CYW207</w:t>
+      </w:r>
+      <w:r>
+        <w:t>1</w:t>
+      </w:r>
+      <w:r>
+        <w:t xml:space="preserve">9 </w:t>
+      </w:r>
+      <w:r>
+        <w:t xml:space="preserve">(as well as CYW20706 and CYW20735) </w:t>
+      </w:r>
+      <w:r>
+        <w:t xml:space="preserve">chips. This </w:t>
+      </w:r>
+      <w:r>
+        <w:t>section</w:t>
+      </w:r>
+      <w:r>
+        <w:t xml:space="preserve"> describes the functionality of the</w:t>
+      </w:r>
+      <w:r>
+        <w:t xml:space="preserve"> </w:t>
+      </w:r>
+      <w:r>
+        <w:t xml:space="preserve">WICED Firmware Upgrade library used in various WICED Studio sample applications. </w:t>
+      </w:r>
+    </w:p>
+    <w:p>
+      <w:r>
+        <w:t>The library is split into two parts. The over the air (OTA) firmware upgrade module of the library</w:t>
+      </w:r>
+      <w:r>
+        <w:t xml:space="preserve"> </w:t>
+      </w:r>
+      <w:r>
+        <w:t>provides a simple</w:t>
+      </w:r>
+      <w:r>
+        <w:t xml:space="preserve"> </w:t>
+      </w:r>
+      <w:r>
+        <w:t>implementation of the GATT procedures to interact with the device performing the upgrade. The</w:t>
+      </w:r>
+      <w:r>
+        <w:t xml:space="preserve"> </w:t>
+      </w:r>
+      <w:r>
+        <w:t>firmware upgrade HAL</w:t>
+      </w:r>
+      <w:r>
+        <w:t xml:space="preserve"> </w:t>
+      </w:r>
+      <w:r>
+        <w:t xml:space="preserve">module of the library </w:t>
+      </w:r>
+      <w:r>
+        <w:t>p</w:t>
+      </w:r>
+      <w:r>
+        <w:t>rovides support for storing data in the non-volatile memory and switching the device to use the new</w:t>
+      </w:r>
+      <w:r>
+        <w:t xml:space="preserve"> </w:t>
+      </w:r>
+      <w:r>
+        <w:t>firmware when the upgrade is completed. The embedded application may use the OTA module functions (which in turn use</w:t>
+      </w:r>
+      <w:r>
+        <w:t xml:space="preserve"> </w:t>
+      </w:r>
+      <w:r>
+        <w:t>the HAL module functions), or the application may choose to use the HAL module functions directly. It is assumed that the</w:t>
+      </w:r>
+      <w:r>
+        <w:t xml:space="preserve"> </w:t>
+      </w:r>
+      <w:r>
+        <w:t>reader is familiar with the Bluetooth Core Specification.</w:t>
+      </w:r>
+    </w:p>
+    <w:p>
+      <w:r>
+        <w:t xml:space="preserve">The library contains functionality to support secure and non-secure versions of the upgrade. In the </w:t>
+      </w:r>
+      <w:r>
+        <w:t>non-secure</w:t>
+      </w:r>
+      <w:r>
+        <w:t xml:space="preserve"> </w:t>
+      </w:r>
+      <w:r>
+        <w:t>version,</w:t>
+      </w:r>
+      <w:r>
+        <w:t xml:space="preserve"> a</w:t>
+      </w:r>
+      <w:r>
+        <w:t xml:space="preserve"> </w:t>
+      </w:r>
+      <w:r>
+        <w:t>simple CRC32 verification is performed to validate that all bytes that have been sent from the device</w:t>
+      </w:r>
+      <w:r>
+        <w:t xml:space="preserve"> </w:t>
+      </w:r>
+      <w:r>
+        <w:t>performing the upgrade</w:t>
+      </w:r>
+      <w:r>
+        <w:t xml:space="preserve"> </w:t>
+      </w:r>
+      <w:r>
+        <w:t>are correctly saved in the serial flash of the device. The secure version of the upgrade validates that the</w:t>
+      </w:r>
+      <w:r>
+        <w:t xml:space="preserve"> </w:t>
+      </w:r>
+      <w:r>
+        <w:t>image is correctly</w:t>
+      </w:r>
+      <w:r>
+        <w:t xml:space="preserve"> </w:t>
+      </w:r>
+      <w:r>
+        <w:t>signed and has correct production information in the header.</w:t>
+      </w:r>
+    </w:p>
+    <w:p>
+      <w:pPr>
+        <w:pStyle w:val="Heading2"/>
+      </w:pPr>
+      <w:r>
+        <w:lastRenderedPageBreak/>
+        <w:t>Design and Architecture</w:t>
+      </w:r>
+      <w:bookmarkStart w:id="26" w:name="_Toc520198005"/>
+    </w:p>
+    <w:p>
+      <w:r>
+        <w:t>E</w:t>
+      </w:r>
+      <w:r>
+        <w:t>xternal or on-chip flash memory of the Cypress WICED chips is organized into two partitions</w:t>
+      </w:r>
+      <w:r>
+        <w:t xml:space="preserve"> for the failsafe upgrade capability</w:t>
+      </w:r>
+      <w:r>
+        <w:t xml:space="preserve">. During the startup operation the boot code of the chip checks the first partition and if a valid image is found, assumes that the first partition is active and then starts executing the code in the first partition. If the first partition does not contain a valid image, the boot code checks the second partition and then starts execution of the code in the second partition if a valid image is found there. If neither </w:t>
+      </w:r>
+      <w:r>
+        <w:t>partition</w:t>
+      </w:r>
+      <w:r>
+        <w:t xml:space="preserve"> </w:t>
+      </w:r>
+      <w:r>
+        <w:t>is</w:t>
+      </w:r>
+      <w:r>
+        <w:t xml:space="preserve"> valid, the boot code enters download mode and waits for the code to be downloaded over HCI UART. The addresses of the partitions are programmed in a file with extension “</w:t>
+      </w:r>
+      <w:proofErr w:type="spellStart"/>
+      <w:r>
+        <w:t>btp</w:t>
+      </w:r>
+      <w:proofErr w:type="spellEnd"/>
+      <w:r>
+        <w:t>” located in the platform directory of the SDK.</w:t>
+      </w:r>
+    </w:p>
+    <w:p>
+      <w:r>
+        <w:t xml:space="preserve">The firmware upgrade process stores received data in the inactive partition. When the download procedure is </w:t>
+      </w:r>
+      <w:proofErr w:type="gramStart"/>
+      <w:r>
+        <w:t>completed</w:t>
+      </w:r>
+      <w:proofErr w:type="gramEnd"/>
+      <w:r>
+        <w:t xml:space="preserve"> and the received image is verified and activated, the currently active partition is invalidated, and then the chip is restarted. After the chip reboots, the previously inactive partition becomes active. If for some reason the download or the verification step is interrupted, the valid partition remains valid and chip is not restarted. This guarantees the failsafe procedure.</w:t>
+      </w:r>
+    </w:p>
+    <w:p>
+      <w:r>
+        <w:t>The following table shows the recommended memory configuration for an application upgrading the firmware on a device with external 4Mbit serial flash:</w:t>
+      </w:r>
+    </w:p>
+    <w:tbl>
+      <w:tblPr>
+        <w:tblStyle w:val="TableGrid"/>
+        <w:tblW w:w="0" w:type="auto"/>
+        <w:tblLook w:val="04A0" w:firstRow="1" w:lastRow="0" w:firstColumn="1" w:lastColumn="0" w:noHBand="0" w:noVBand="1"/>
+      </w:tblPr>
+      <w:tblGrid>
+        <w:gridCol w:w="2053"/>
+        <w:gridCol w:w="1011"/>
+        <w:gridCol w:w="1007"/>
+        <w:gridCol w:w="5487"/>
+      </w:tblGrid>
+      <w:tr>
+        <w:tc>
+          <w:tcPr>
+            <w:tcW w:w="2053" w:type="dxa"/>
+            <w:shd w:val="clear" w:color="auto" w:fill="D0CECE" w:themeFill="background2" w:themeFillShade="E6"/>
+            <w:vAlign w:val="center"/>
+          </w:tcPr>
+          <w:p>
+            <w:pPr>
+              <w:rPr>
+                <w:b/>
+              </w:rPr>
+            </w:pPr>
+            <w:r>
+              <w:rPr>
+                <w:b/>
+              </w:rPr>
+              <w:t>Section Name</w:t>
+            </w:r>
+          </w:p>
+        </w:tc>
+        <w:tc>
+          <w:tcPr>
+            <w:tcW w:w="1011" w:type="dxa"/>
+            <w:shd w:val="clear" w:color="auto" w:fill="D0CECE" w:themeFill="background2" w:themeFillShade="E6"/>
+            <w:vAlign w:val="center"/>
+          </w:tcPr>
+          <w:p>
+            <w:pPr>
+              <w:rPr>
+                <w:b/>
+              </w:rPr>
+            </w:pPr>
+            <w:r>
+              <w:rPr>
+                <w:b/>
+              </w:rPr>
+              <w:t>Offset</w:t>
+            </w:r>
+          </w:p>
+        </w:tc>
+        <w:tc>
+          <w:tcPr>
+            <w:tcW w:w="1007" w:type="dxa"/>
+            <w:shd w:val="clear" w:color="auto" w:fill="D0CECE" w:themeFill="background2" w:themeFillShade="E6"/>
+            <w:vAlign w:val="center"/>
+          </w:tcPr>
+          <w:p>
+            <w:pPr>
+              <w:rPr>
+                <w:b/>
+              </w:rPr>
+            </w:pPr>
+            <w:r>
+              <w:rPr>
+                <w:b/>
+              </w:rPr>
+              <w:t>Length</w:t>
+            </w:r>
+          </w:p>
+        </w:tc>
+        <w:tc>
+          <w:tcPr>
+            <w:tcW w:w="5487" w:type="dxa"/>
+            <w:shd w:val="clear" w:color="auto" w:fill="D0CECE" w:themeFill="background2" w:themeFillShade="E6"/>
+            <w:vAlign w:val="center"/>
+          </w:tcPr>
+          <w:p>
+            <w:pPr>
+              <w:rPr>
+                <w:b/>
+              </w:rPr>
+            </w:pPr>
+            <w:r>
+              <w:rPr>
+                <w:b/>
+              </w:rPr>
+              <w:t>Description</w:t>
+            </w:r>
+          </w:p>
+        </w:tc>
+      </w:tr>
+      <w:tr>
+        <w:tc>
+          <w:tcPr>
+            <w:tcW w:w="2053" w:type="dxa"/>
+            <w:vAlign w:val="center"/>
+          </w:tcPr>
+          <w:p>
+            <w:r>
+              <w:t>Static Section (SS)</w:t>
+            </w:r>
+          </w:p>
+        </w:tc>
+        <w:tc>
+          <w:tcPr>
+            <w:tcW w:w="1011" w:type="dxa"/>
+            <w:vAlign w:val="center"/>
+          </w:tcPr>
+          <w:p>
+            <w:r>
+              <w:t>0x0000</w:t>
+            </w:r>
+          </w:p>
+        </w:tc>
+        <w:tc>
+          <w:tcPr>
+            <w:tcW w:w="1007" w:type="dxa"/>
+            <w:vAlign w:val="center"/>
+          </w:tcPr>
+          <w:p>
+            <w:r>
+              <w:t>0x2000</w:t>
+            </w:r>
+          </w:p>
+        </w:tc>
+        <w:tc>
+          <w:tcPr>
+            <w:tcW w:w="5487" w:type="dxa"/>
+            <w:vAlign w:val="center"/>
+          </w:tcPr>
+          <w:p>
+            <w:r>
+              <w:t>Static section used internally by the chip firmware</w:t>
+            </w:r>
+          </w:p>
+        </w:tc>
+      </w:tr>
+      <w:tr>
+        <w:tc>
+          <w:tcPr>
+            <w:tcW w:w="2053" w:type="dxa"/>
+            <w:vAlign w:val="center"/>
+          </w:tcPr>
+          <w:p>
+            <w:r>
+              <w:t>Volatile Section (VS1)</w:t>
+            </w:r>
+          </w:p>
+        </w:tc>
+        <w:tc>
+          <w:tcPr>
+            <w:tcW w:w="1011" w:type="dxa"/>
+            <w:vAlign w:val="center"/>
+          </w:tcPr>
+          <w:p>
+            <w:r>
+              <w:t>0x2000</w:t>
+            </w:r>
+          </w:p>
+        </w:tc>
+        <w:tc>
+          <w:tcPr>
+            <w:tcW w:w="1007" w:type="dxa"/>
+            <w:vAlign w:val="center"/>
+          </w:tcPr>
+          <w:p>
+            <w:r>
+              <w:t>0x1000</w:t>
+            </w:r>
+          </w:p>
+        </w:tc>
+        <w:tc>
+          <w:tcPr>
+            <w:tcW w:w="5487" w:type="dxa"/>
+            <w:vAlign w:val="center"/>
+          </w:tcPr>
+          <w:p>
+            <w:r>
+              <w:t>First volatile section used for the application and the stack to store data in the external or on-chip flash memory. One serial flash sector.</w:t>
+            </w:r>
+          </w:p>
+        </w:tc>
+      </w:tr>
+      <w:tr>
+        <w:tc>
+          <w:tcPr>
+            <w:tcW w:w="2053" w:type="dxa"/>
+            <w:vAlign w:val="center"/>
+          </w:tcPr>
+          <w:p>
+            <w:r>
+              <w:t>Volatile Section (VS2)</w:t>
+            </w:r>
+          </w:p>
+        </w:tc>
+        <w:tc>
+          <w:tcPr>
+            <w:tcW w:w="1011" w:type="dxa"/>
+            <w:vAlign w:val="center"/>
+          </w:tcPr>
+          <w:p>
+            <w:r>
+              <w:t>0x3000</w:t>
+            </w:r>
+          </w:p>
+        </w:tc>
+        <w:tc>
+          <w:tcPr>
+            <w:tcW w:w="1007" w:type="dxa"/>
+            <w:vAlign w:val="center"/>
+          </w:tcPr>
+          <w:p>
+            <w:r>
+              <w:t>0x1000</w:t>
+            </w:r>
+          </w:p>
+        </w:tc>
+        <w:tc>
+          <w:tcPr>
+            <w:tcW w:w="5487" w:type="dxa"/>
+            <w:vAlign w:val="center"/>
+          </w:tcPr>
+          <w:p>
+            <w:r>
+              <w:t>Used internally by the firmware when VS1 needs to be defragmented.</w:t>
+            </w:r>
+          </w:p>
+        </w:tc>
+      </w:tr>
+      <w:tr>
+        <w:tc>
+          <w:tcPr>
+            <w:tcW w:w="2053" w:type="dxa"/>
+            <w:vAlign w:val="center"/>
+          </w:tcPr>
+          <w:p>
+            <w:r>
+              <w:t>Data Section (DS1)</w:t>
+            </w:r>
+          </w:p>
+        </w:tc>
+        <w:tc>
+          <w:tcPr>
+            <w:tcW w:w="1011" w:type="dxa"/>
+            <w:vAlign w:val="center"/>
+          </w:tcPr>
+          <w:p>
+            <w:r>
+              <w:t>0x4000</w:t>
+            </w:r>
+          </w:p>
+        </w:tc>
+        <w:tc>
+          <w:tcPr>
+            <w:tcW w:w="1007" w:type="dxa"/>
+            <w:vAlign w:val="center"/>
+          </w:tcPr>
+          <w:p>
+            <w:r>
+              <w:t>0x3E000</w:t>
+            </w:r>
+          </w:p>
+        </w:tc>
+        <w:tc>
+          <w:tcPr>
+            <w:tcW w:w="5487" w:type="dxa"/>
+            <w:vAlign w:val="center"/>
+          </w:tcPr>
+          <w:p>
+            <w:r>
+              <w:t>First partition.</w:t>
+            </w:r>
+          </w:p>
+        </w:tc>
+      </w:tr>
+      <w:tr>
+        <w:tc>
+          <w:tcPr>
+            <w:tcW w:w="2053" w:type="dxa"/>
+            <w:vAlign w:val="center"/>
+          </w:tcPr>
+          <w:p>
+            <w:r>
+              <w:t>Data Section (DS2)</w:t>
+            </w:r>
+          </w:p>
+        </w:tc>
+        <w:tc>
+          <w:tcPr>
+            <w:tcW w:w="1011" w:type="dxa"/>
+            <w:vAlign w:val="center"/>
+          </w:tcPr>
+          <w:p>
+            <w:r>
+              <w:t>0x42000</w:t>
+            </w:r>
+          </w:p>
+        </w:tc>
+        <w:tc>
+          <w:tcPr>
+            <w:tcW w:w="1007" w:type="dxa"/>
+            <w:vAlign w:val="center"/>
+          </w:tcPr>
+          <w:p>
+            <w:r>
+              <w:t>0x3E000</w:t>
+            </w:r>
+          </w:p>
+        </w:tc>
+        <w:tc>
+          <w:tcPr>
+            <w:tcW w:w="5487" w:type="dxa"/>
+            <w:vAlign w:val="center"/>
+          </w:tcPr>
+          <w:p>
+            <w:r>
+              <w:t>Second partition.</w:t>
+            </w:r>
+          </w:p>
+        </w:tc>
+      </w:tr>
+    </w:tbl>
+    <w:p/>
+    <w:p>
+      <w:r>
+        <w:t xml:space="preserve">During </w:t>
+      </w:r>
+      <w:r>
+        <w:t xml:space="preserve">an </w:t>
+      </w:r>
+      <w:r>
+        <w:t>OTA upgrade the device performing the procedure (Downloader) pushes chunks of the new image to the device being upgraded. The embedded application receives the image and stores it in the external or on-chip flash. When all the data has been transferred, the Downloader sends a command to verify the image passing a 32-bit CRC checksum. The embedded app reads the image from the flash and verifies the image. For the non-secure download, the library calculates the checksum and verifies that it matches received CRC. For the secure download case, the library performs ECDSA verification and verifies that the Product Information stored in the new image is consistent with the Product Information of the firmware currently being executed on the device. If verification succeeds, the embedded application invalidates the active partition and restarts the chip. The simple CRC check can be easily replaced with crypto signature verification if desired, without changing the download algorithm described in this document.</w:t>
+      </w:r>
+    </w:p>
+    <w:p>
       <w:pPr>
         <w:pStyle w:val="Heading1"/>
       </w:pPr>
-      <w:bookmarkStart w:id="26" w:name="_Toc517111654"/>
-      <w:r>
-        <w:t>Master</w:t>
+      <w:r>
+        <w:lastRenderedPageBreak/>
+        <w:t>Exercises</w:t>
       </w:r>
       <w:bookmarkEnd w:id="26"/>
     </w:p>
     <w:p>
       <w:pPr>
-        <w:pStyle w:val="Heading1"/>
-      </w:pPr>
-      <w:bookmarkStart w:id="27" w:name="_Toc517111655"/>
-      <w:r>
-        <w:t>OTA</w:t>
-      </w:r>
-      <w:bookmarkEnd w:id="27"/>
+        <w:pStyle w:val="Exercise"/>
+      </w:pPr>
+      <w:r>
+        <w:t>WICED OTA Bootloader</w:t>
+      </w:r>
     </w:p>
     <w:p>
       <w:pPr>
-        <w:pStyle w:val="Heading1"/>
-      </w:pPr>
-      <w:bookmarkStart w:id="28" w:name="_Toc517111656"/>
-      <w:r>
-        <w:t>Exercises</w:t>
-      </w:r>
-      <w:bookmarkEnd w:id="28"/>
-    </w:p>
-    <w:p>
-      <w:pPr>
-        <w:pStyle w:val="Exercise"/>
-      </w:pPr>
+        <w:rPr>
+          <w:b/>
+          <w:color w:val="FF0000"/>
+        </w:rPr>
+      </w:pPr>
+      <w:r>
+        <w:rPr>
+          <w:b/>
+          <w:color w:val="FF0000"/>
+        </w:rPr>
+        <w:t>TODO: Write this</w:t>
+      </w:r>
     </w:p>
     <w:sectPr>
       <w:headerReference w:type="default" r:id="rId9"/>
@@ -1636,14 +2231,36 @@
             <w:r>
               <w:t xml:space="preserve"> of </w:t>
             </w:r>
-            <w:fldSimple w:instr=" NUMPAGES  ">
-              <w:r>
-                <w:rPr>
-                  <w:noProof/>
-                </w:rPr>
-                <w:t>3</w:t>
-              </w:r>
-            </w:fldSimple>
+            <w:r>
+              <w:rPr>
+                <w:noProof/>
+              </w:rPr>
+              <w:fldChar w:fldCharType="begin"/>
+            </w:r>
+            <w:r>
+              <w:rPr>
+                <w:noProof/>
+              </w:rPr>
+              <w:instrText xml:space="preserve"> NUMPAGES  </w:instrText>
+            </w:r>
+            <w:r>
+              <w:rPr>
+                <w:noProof/>
+              </w:rPr>
+              <w:fldChar w:fldCharType="separate"/>
+            </w:r>
+            <w:r>
+              <w:rPr>
+                <w:noProof/>
+              </w:rPr>
+              <w:t>3</w:t>
+            </w:r>
+            <w:r>
+              <w:rPr>
+                <w:noProof/>
+              </w:rPr>
+              <w:fldChar w:fldCharType="end"/>
+            </w:r>
           </w:p>
         </w:sdtContent>
       </w:sdt>
@@ -6501,7 +7118,7 @@
   <w:style w:type="paragraph" w:default="1" w:styleId="Normal">
     <w:name w:val="Normal"/>
     <w:qFormat/>
-    <w:rsid w:val="00B51591"/>
+    <w:rsid w:val="00C9629A"/>
   </w:style>
   <w:style w:type="paragraph" w:styleId="Heading1">
     <w:name w:val="heading 1"/>
@@ -6623,7 +7240,7 @@
     <w:uiPriority w:val="1"/>
     <w:semiHidden/>
     <w:unhideWhenUsed/>
-    <w:rsid w:val="00B51591"/>
+    <w:rsid w:val="00C9629A"/>
   </w:style>
   <w:style w:type="table" w:default="1" w:styleId="TableNormal">
     <w:name w:val="Normal Table"/>
@@ -6645,7 +7262,7 @@
     <w:uiPriority w:val="99"/>
     <w:semiHidden/>
     <w:unhideWhenUsed/>
-    <w:rsid w:val="00B51591"/>
+    <w:rsid w:val="00C9629A"/>
   </w:style>
   <w:style w:type="character" w:customStyle="1" w:styleId="Heading1Char">
     <w:name w:val="Heading 1 Char"/>
@@ -7678,7 +8295,7 @@
 </file>
 
 <file path=customXml/itemProps1.xml><?xml version="1.0" encoding="utf-8"?>
-<ds:datastoreItem xmlns:ds="http://schemas.openxmlformats.org/officeDocument/2006/customXml" ds:itemID="{98960C3B-9E0A-4B1C-B872-D44A7AA386D8}">
+<ds:datastoreItem xmlns:ds="http://schemas.openxmlformats.org/officeDocument/2006/customXml" ds:itemID="{DC2B0842-DB4E-4527-814E-6E70084F0294}">
   <ds:schemaRefs>
     <ds:schemaRef ds:uri="http://schemas.openxmlformats.org/officeDocument/2006/bibliography"/>
   </ds:schemaRefs>

</xml_diff>

<commit_message>
Fix make target from download to build for OTA exercise.
</commit_message>
<xml_diff>
--- a/labmanual/English/WBT101-06B-ClassicBluetooth.docx
+++ b/labmanual/English/WBT101-06B-ClassicBluetooth.docx
@@ -9,7 +9,9 @@
         </w:rPr>
       </w:pPr>
       <w:bookmarkStart w:id="0" w:name="_Hlk484770630"/>
+      <w:bookmarkStart w:id="1" w:name="_GoBack"/>
       <w:bookmarkEnd w:id="0"/>
+      <w:bookmarkEnd w:id="1"/>
       <w:r>
         <w:rPr>
           <w:rStyle w:val="BookTitle"/>
@@ -1001,14 +1003,14 @@
       <w:pPr>
         <w:pStyle w:val="Heading1"/>
       </w:pPr>
-      <w:bookmarkStart w:id="1" w:name="_Toc505866756"/>
-      <w:bookmarkStart w:id="2" w:name="_Toc520197992"/>
-      <w:bookmarkStart w:id="3" w:name="_Toc516240162"/>
+      <w:bookmarkStart w:id="2" w:name="_Toc505866756"/>
+      <w:bookmarkStart w:id="3" w:name="_Toc520197992"/>
+      <w:bookmarkStart w:id="4" w:name="_Toc516240162"/>
       <w:r>
         <w:t>Profiles</w:t>
       </w:r>
-      <w:bookmarkEnd w:id="1"/>
       <w:bookmarkEnd w:id="2"/>
+      <w:bookmarkEnd w:id="3"/>
     </w:p>
     <w:p>
       <w:r>
@@ -1040,13 +1042,13 @@
       <w:pPr>
         <w:pStyle w:val="Heading2"/>
       </w:pPr>
-      <w:bookmarkStart w:id="4" w:name="_Toc505866757"/>
-      <w:bookmarkStart w:id="5" w:name="_Toc520197993"/>
+      <w:bookmarkStart w:id="5" w:name="_Toc505866757"/>
+      <w:bookmarkStart w:id="6" w:name="_Toc520197993"/>
       <w:r>
         <w:t>Advanced Audio Distribution Profile (A2DP)</w:t>
       </w:r>
-      <w:bookmarkEnd w:id="4"/>
       <w:bookmarkEnd w:id="5"/>
+      <w:bookmarkEnd w:id="6"/>
     </w:p>
     <w:p>
       <w:r>
@@ -1068,13 +1070,13 @@
       <w:pPr>
         <w:pStyle w:val="Heading2"/>
       </w:pPr>
-      <w:bookmarkStart w:id="6" w:name="_Toc505866758"/>
-      <w:bookmarkStart w:id="7" w:name="_Toc520197994"/>
+      <w:bookmarkStart w:id="7" w:name="_Toc505866758"/>
+      <w:bookmarkStart w:id="8" w:name="_Toc520197994"/>
       <w:r>
         <w:t>Audio/Video Remote Control Profile (AVRCP)</w:t>
       </w:r>
-      <w:bookmarkEnd w:id="6"/>
       <w:bookmarkEnd w:id="7"/>
+      <w:bookmarkEnd w:id="8"/>
     </w:p>
     <w:p>
       <w:r>
@@ -1274,13 +1276,13 @@
       <w:pPr>
         <w:pStyle w:val="Heading2"/>
       </w:pPr>
-      <w:bookmarkStart w:id="8" w:name="_Toc505866759"/>
-      <w:bookmarkStart w:id="9" w:name="_Toc520197995"/>
+      <w:bookmarkStart w:id="9" w:name="_Toc505866759"/>
+      <w:bookmarkStart w:id="10" w:name="_Toc520197995"/>
       <w:r>
         <w:t>Headset Profile (HSP)</w:t>
       </w:r>
-      <w:bookmarkEnd w:id="8"/>
       <w:bookmarkEnd w:id="9"/>
+      <w:bookmarkEnd w:id="10"/>
     </w:p>
     <w:p>
       <w:r>
@@ -1304,13 +1306,13 @@
       <w:pPr>
         <w:pStyle w:val="Heading2"/>
       </w:pPr>
-      <w:bookmarkStart w:id="10" w:name="_Toc505866760"/>
-      <w:bookmarkStart w:id="11" w:name="_Toc520197996"/>
+      <w:bookmarkStart w:id="11" w:name="_Toc505866760"/>
+      <w:bookmarkStart w:id="12" w:name="_Toc520197996"/>
       <w:r>
         <w:t>Hands-Free Profile (HFP)</w:t>
       </w:r>
-      <w:bookmarkEnd w:id="10"/>
       <w:bookmarkEnd w:id="11"/>
+      <w:bookmarkEnd w:id="12"/>
     </w:p>
     <w:p>
       <w:r>
@@ -1321,19 +1323,19 @@
       <w:pPr>
         <w:pStyle w:val="Heading2"/>
       </w:pPr>
-      <w:bookmarkStart w:id="12" w:name="_Toc505866761"/>
-      <w:bookmarkStart w:id="13" w:name="_Toc520197997"/>
+      <w:bookmarkStart w:id="13" w:name="_Toc505866761"/>
+      <w:bookmarkStart w:id="14" w:name="_Toc520197997"/>
       <w:r>
         <w:t>Human Interface Device Profile (HID)</w:t>
       </w:r>
-      <w:bookmarkEnd w:id="12"/>
       <w:bookmarkEnd w:id="13"/>
+      <w:bookmarkEnd w:id="14"/>
     </w:p>
     <w:p>
       <w:r>
         <w:t>The HID is used for devices such as mice, keyboards, and joysticks.</w:t>
       </w:r>
-      <w:bookmarkEnd w:id="3"/>
+      <w:bookmarkEnd w:id="4"/>
       <w:r>
         <w:t xml:space="preserve"> It provides a low-latency link with minimal power requirements.</w:t>
       </w:r>
@@ -1347,19 +1349,19 @@
       <w:pPr>
         <w:pStyle w:val="Heading2"/>
       </w:pPr>
-      <w:bookmarkStart w:id="14" w:name="_Toc516240164"/>
-      <w:bookmarkStart w:id="15" w:name="_Toc520197998"/>
+      <w:bookmarkStart w:id="15" w:name="_Toc516240164"/>
+      <w:bookmarkStart w:id="16" w:name="_Toc520197998"/>
       <w:r>
         <w:t>Object Exchange (</w:t>
       </w:r>
       <w:r>
         <w:t>OBEX</w:t>
       </w:r>
-      <w:bookmarkEnd w:id="14"/>
+      <w:bookmarkEnd w:id="15"/>
       <w:r>
         <w:t>)</w:t>
       </w:r>
-      <w:bookmarkEnd w:id="15"/>
+      <w:bookmarkEnd w:id="16"/>
       <w:r>
         <w:t xml:space="preserve"> </w:t>
       </w:r>
@@ -1417,8 +1419,8 @@
       <w:pPr>
         <w:pStyle w:val="Heading2"/>
       </w:pPr>
-      <w:bookmarkStart w:id="16" w:name="_Toc516240165"/>
-      <w:bookmarkStart w:id="17" w:name="_Toc520197999"/>
+      <w:bookmarkStart w:id="17" w:name="_Toc516240165"/>
+      <w:bookmarkStart w:id="18" w:name="_Toc520197999"/>
       <w:r>
         <w:t>Personal Area Networking Profile (</w:t>
       </w:r>
@@ -1428,8 +1430,8 @@
       <w:r>
         <w:t>)</w:t>
       </w:r>
-      <w:bookmarkEnd w:id="16"/>
       <w:bookmarkEnd w:id="17"/>
+      <w:bookmarkEnd w:id="18"/>
     </w:p>
     <w:p>
       <w:r>
@@ -1466,8 +1468,8 @@
       <w:pPr>
         <w:pStyle w:val="Heading2"/>
       </w:pPr>
-      <w:bookmarkStart w:id="18" w:name="_Toc516240166"/>
-      <w:bookmarkStart w:id="19" w:name="_Toc520198000"/>
+      <w:bookmarkStart w:id="19" w:name="_Toc516240166"/>
+      <w:bookmarkStart w:id="20" w:name="_Toc520198000"/>
       <w:r>
         <w:t>Intercom Profile (</w:t>
       </w:r>
@@ -1480,11 +1482,11 @@
       <w:r>
         <w:t>P</w:t>
       </w:r>
-      <w:bookmarkEnd w:id="18"/>
+      <w:bookmarkEnd w:id="19"/>
       <w:r>
         <w:t>)</w:t>
       </w:r>
-      <w:bookmarkEnd w:id="19"/>
+      <w:bookmarkEnd w:id="20"/>
     </w:p>
     <w:p>
       <w:r>
@@ -1495,11 +1497,11 @@
       <w:pPr>
         <w:pStyle w:val="Heading2"/>
       </w:pPr>
-      <w:bookmarkStart w:id="20" w:name="_Toc520198001"/>
+      <w:bookmarkStart w:id="21" w:name="_Toc520198001"/>
       <w:r>
         <w:t>Device ID Profile (DIP)</w:t>
       </w:r>
-      <w:bookmarkEnd w:id="20"/>
+      <w:bookmarkEnd w:id="21"/>
     </w:p>
     <w:p>
       <w:r>
@@ -1516,16 +1518,16 @@
       <w:pPr>
         <w:pStyle w:val="Heading2"/>
       </w:pPr>
-      <w:bookmarkStart w:id="21" w:name="_Toc516240168"/>
-      <w:bookmarkStart w:id="22" w:name="_Toc520198002"/>
+      <w:bookmarkStart w:id="22" w:name="_Toc516240168"/>
+      <w:bookmarkStart w:id="23" w:name="_Toc520198002"/>
       <w:r>
         <w:t>Health</w:t>
       </w:r>
-      <w:bookmarkEnd w:id="21"/>
+      <w:bookmarkEnd w:id="22"/>
       <w:r>
         <w:t xml:space="preserve"> Device Profile (HDP)</w:t>
       </w:r>
-      <w:bookmarkEnd w:id="22"/>
+      <w:bookmarkEnd w:id="23"/>
     </w:p>
     <w:p>
       <w:r>
@@ -1553,11 +1555,11 @@
       <w:pPr>
         <w:pStyle w:val="Heading1"/>
       </w:pPr>
-      <w:bookmarkStart w:id="23" w:name="_Toc520198003"/>
+      <w:bookmarkStart w:id="24" w:name="_Toc520198003"/>
       <w:r>
         <w:t>Master</w:t>
       </w:r>
-      <w:bookmarkEnd w:id="23"/>
+      <w:bookmarkEnd w:id="24"/>
     </w:p>
     <w:p>
       <w:pPr>
@@ -1578,11 +1580,11 @@
       <w:pPr>
         <w:pStyle w:val="Heading1"/>
       </w:pPr>
-      <w:bookmarkStart w:id="24" w:name="_Toc520198004"/>
+      <w:bookmarkStart w:id="25" w:name="_Toc520198004"/>
       <w:r>
         <w:t>OTA</w:t>
       </w:r>
-      <w:bookmarkEnd w:id="24"/>
+      <w:bookmarkEnd w:id="25"/>
       <w:r>
         <w:t xml:space="preserve"> (Over the Air) Upgrade</w:t>
       </w:r>
@@ -1801,7 +1803,7 @@
       <w:r>
         <w:t>Design and Architecture</w:t>
       </w:r>
-      <w:bookmarkStart w:id="25" w:name="_Toc520198005"/>
+      <w:bookmarkStart w:id="26" w:name="_Toc520198005"/>
     </w:p>
     <w:p>
       <w:r>
@@ -2804,7 +2806,7 @@
           </mc:Choice>
           <mc:Fallback>
             <w:pict>
-              <v:roundrect w14:anchorId="33E3604C" id="Rectangle: Rounded Corners 8" o:spid="_x0000_s1026" style="position:absolute;margin-left:291.45pt;margin-top:34.9pt;width:53pt;height:23.6pt;z-index:251655680;visibility:visible;mso-wrap-style:square;mso-width-percent:0;mso-height-percent:0;mso-wrap-distance-left:9pt;mso-wrap-distance-top:0;mso-wrap-distance-right:9pt;mso-wrap-distance-bottom:0;mso-position-horizontal:absolute;mso-position-horizontal-relative:text;mso-position-vertical:absolute;mso-position-vertical-relative:text;mso-width-percent:0;mso-height-percent:0;mso-width-relative:margin;mso-height-relative:margin;v-text-anchor:middle" arcsize="10923f" o:gfxdata="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" filled="f" strokecolor="red" strokeweight="1.5pt">
+              <v:roundrect w14:anchorId="58753DB3" id="Rectangle: Rounded Corners 8" o:spid="_x0000_s1026" style="position:absolute;margin-left:291.45pt;margin-top:34.9pt;width:53pt;height:23.6pt;z-index:251655680;visibility:visible;mso-wrap-style:square;mso-width-percent:0;mso-height-percent:0;mso-wrap-distance-left:9pt;mso-wrap-distance-top:0;mso-wrap-distance-right:9pt;mso-wrap-distance-bottom:0;mso-position-horizontal:absolute;mso-position-horizontal-relative:text;mso-position-vertical:absolute;mso-position-vertical-relative:text;mso-width-percent:0;mso-height-percent:0;mso-width-relative:margin;mso-height-relative:margin;v-text-anchor:middle" arcsize="10923f" o:gfxdata="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" filled="f" strokecolor="red" strokeweight="1.5pt">
                 <v:stroke joinstyle="miter"/>
               </v:roundrect>
             </w:pict>
@@ -2880,7 +2882,7 @@
           </mc:Choice>
           <mc:Fallback>
             <w:pict>
-              <v:roundrect w14:anchorId="0A9A839E" id="Rectangle: Rounded Corners 7" o:spid="_x0000_s1026" style="position:absolute;margin-left:155.5pt;margin-top:34.9pt;width:94.45pt;height:13.8pt;z-index:251654656;visibility:visible;mso-wrap-style:square;mso-wrap-distance-left:9pt;mso-wrap-distance-top:0;mso-wrap-distance-right:9pt;mso-wrap-distance-bottom:0;mso-position-horizontal:absolute;mso-position-horizontal-relative:text;mso-position-vertical:absolute;mso-position-vertical-relative:text;v-text-anchor:middle" arcsize="10923f" o:gfxdata="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" filled="f" strokecolor="red" strokeweight="1.5pt">
+              <v:roundrect w14:anchorId="738764EB" id="Rectangle: Rounded Corners 7" o:spid="_x0000_s1026" style="position:absolute;margin-left:155.5pt;margin-top:34.9pt;width:94.45pt;height:13.8pt;z-index:251654656;visibility:visible;mso-wrap-style:square;mso-wrap-distance-left:9pt;mso-wrap-distance-top:0;mso-wrap-distance-right:9pt;mso-wrap-distance-bottom:0;mso-position-horizontal:absolute;mso-position-horizontal-relative:text;mso-position-vertical:absolute;mso-position-vertical-relative:text;v-text-anchor:middle" arcsize="10923f" o:gfxdata="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" filled="f" strokecolor="red" strokeweight="1.5pt">
                 <v:stroke joinstyle="miter"/>
               </v:roundrect>
             </w:pict>
@@ -3064,7 +3066,7 @@
           </mc:Choice>
           <mc:Fallback>
             <w:pict>
-              <v:roundrect w14:anchorId="45067FEB" id="Rectangle: Rounded Corners 10" o:spid="_x0000_s1026" style="position:absolute;margin-left:159.55pt;margin-top:125.2pt;width:88.7pt;height:14.4pt;z-index:251661824;visibility:visible;mso-wrap-style:square;mso-width-percent:0;mso-height-percent:0;mso-wrap-distance-left:9pt;mso-wrap-distance-top:0;mso-wrap-distance-right:9pt;mso-wrap-distance-bottom:0;mso-position-horizontal:absolute;mso-position-horizontal-relative:text;mso-position-vertical:absolute;mso-position-vertical-relative:text;mso-width-percent:0;mso-height-percent:0;mso-width-relative:margin;mso-height-relative:margin;v-text-anchor:middle" arcsize="10923f" o:gfxdata="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" filled="f" strokecolor="red" strokeweight="1.5pt">
+              <v:roundrect w14:anchorId="1CDCC0B9" id="Rectangle: Rounded Corners 10" o:spid="_x0000_s1026" style="position:absolute;margin-left:159.55pt;margin-top:125.2pt;width:88.7pt;height:14.4pt;z-index:251661824;visibility:visible;mso-wrap-style:square;mso-width-percent:0;mso-height-percent:0;mso-wrap-distance-left:9pt;mso-wrap-distance-top:0;mso-wrap-distance-right:9pt;mso-wrap-distance-bottom:0;mso-position-horizontal:absolute;mso-position-horizontal-relative:text;mso-position-vertical:absolute;mso-position-vertical-relative:text;mso-width-percent:0;mso-height-percent:0;mso-width-relative:margin;mso-height-relative:margin;v-text-anchor:middle" arcsize="10923f" o:gfxdata="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" filled="f" strokecolor="red" strokeweight="1.5pt">
                 <v:stroke joinstyle="miter"/>
               </v:roundrect>
             </w:pict>
@@ -3146,7 +3148,7 @@
           </mc:Choice>
           <mc:Fallback>
             <w:pict>
-              <v:roundrect w14:anchorId="2D441880" id="Rectangle: Rounded Corners 9" o:spid="_x0000_s1026" style="position:absolute;margin-left:159pt;margin-top:43.4pt;width:71.4pt;height:33.4pt;z-index:251659776;visibility:visible;mso-wrap-style:square;mso-width-percent:0;mso-height-percent:0;mso-wrap-distance-left:9pt;mso-wrap-distance-top:0;mso-wrap-distance-right:9pt;mso-wrap-distance-bottom:0;mso-position-horizontal:absolute;mso-position-horizontal-relative:text;mso-position-vertical:absolute;mso-position-vertical-relative:text;mso-width-percent:0;mso-height-percent:0;mso-width-relative:margin;mso-height-relative:margin;v-text-anchor:middle" arcsize="10923f" o:gfxdata="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" filled="f" strokecolor="red" strokeweight="1.5pt">
+              <v:roundrect w14:anchorId="04848C7D" id="Rectangle: Rounded Corners 9" o:spid="_x0000_s1026" style="position:absolute;margin-left:159pt;margin-top:43.4pt;width:71.4pt;height:33.4pt;z-index:251659776;visibility:visible;mso-wrap-style:square;mso-width-percent:0;mso-height-percent:0;mso-wrap-distance-left:9pt;mso-wrap-distance-top:0;mso-wrap-distance-right:9pt;mso-wrap-distance-bottom:0;mso-position-horizontal:absolute;mso-position-horizontal-relative:text;mso-position-vertical:absolute;mso-position-vertical-relative:text;mso-width-percent:0;mso-height-percent:0;mso-width-relative:margin;mso-height-relative:margin;v-text-anchor:middle" arcsize="10923f" o:gfxdata="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" filled="f" strokecolor="red" strokeweight="1.5pt">
                 <v:stroke joinstyle="miter"/>
               </v:roundrect>
             </w:pict>
@@ -3330,7 +3332,7 @@
           </mc:Choice>
           <mc:Fallback>
             <w:pict>
-              <v:roundrect w14:anchorId="0EAD5311" id="Rectangle: Rounded Corners 11" o:spid="_x0000_s1026" style="position:absolute;margin-left:164.75pt;margin-top:144.45pt;width:174.55pt;height:23.05pt;z-index:251667456;visibility:visible;mso-wrap-style:square;mso-width-percent:0;mso-height-percent:0;mso-wrap-distance-left:9pt;mso-wrap-distance-top:0;mso-wrap-distance-right:9pt;mso-wrap-distance-bottom:0;mso-position-horizontal:absolute;mso-position-horizontal-relative:text;mso-position-vertical:absolute;mso-position-vertical-relative:text;mso-width-percent:0;mso-height-percent:0;mso-width-relative:margin;mso-height-relative:margin;v-text-anchor:middle" arcsize="10923f" o:gfxdata="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" filled="f" strokecolor="red" strokeweight="1.5pt">
+              <v:roundrect w14:anchorId="64ADB8DE" id="Rectangle: Rounded Corners 11" o:spid="_x0000_s1026" style="position:absolute;margin-left:164.75pt;margin-top:144.45pt;width:174.55pt;height:23.05pt;z-index:251667456;visibility:visible;mso-wrap-style:square;mso-width-percent:0;mso-height-percent:0;mso-wrap-distance-left:9pt;mso-wrap-distance-top:0;mso-wrap-distance-right:9pt;mso-wrap-distance-bottom:0;mso-position-horizontal:absolute;mso-position-horizontal-relative:text;mso-position-vertical:absolute;mso-position-vertical-relative:text;mso-width-percent:0;mso-height-percent:0;mso-width-relative:margin;mso-height-relative:margin;v-text-anchor:middle" arcsize="10923f" o:gfxdata="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" filled="f" strokecolor="red" strokeweight="1.5pt">
                 <v:stroke joinstyle="miter"/>
               </v:roundrect>
             </w:pict>
@@ -3495,7 +3497,7 @@
           </mc:Choice>
           <mc:Fallback>
             <w:pict>
-              <v:roundrect w14:anchorId="13AFF189" id="Rectangle: Rounded Corners 14" o:spid="_x0000_s1026" style="position:absolute;margin-left:157.8pt;margin-top:163.95pt;width:90.45pt;height:15pt;z-index:251669504;visibility:visible;mso-wrap-style:square;mso-width-percent:0;mso-height-percent:0;mso-wrap-distance-left:9pt;mso-wrap-distance-top:0;mso-wrap-distance-right:9pt;mso-wrap-distance-bottom:0;mso-position-horizontal:absolute;mso-position-horizontal-relative:text;mso-position-vertical:absolute;mso-position-vertical-relative:text;mso-width-percent:0;mso-height-percent:0;mso-width-relative:margin;mso-height-relative:margin;v-text-anchor:middle" arcsize="10923f" o:gfxdata="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" filled="f" strokecolor="red" strokeweight="1.5pt">
+              <v:roundrect w14:anchorId="01206ACF" id="Rectangle: Rounded Corners 14" o:spid="_x0000_s1026" style="position:absolute;margin-left:157.8pt;margin-top:163.95pt;width:90.45pt;height:15pt;z-index:251669504;visibility:visible;mso-wrap-style:square;mso-width-percent:0;mso-height-percent:0;mso-wrap-distance-left:9pt;mso-wrap-distance-top:0;mso-wrap-distance-right:9pt;mso-wrap-distance-bottom:0;mso-position-horizontal:absolute;mso-position-horizontal-relative:text;mso-position-vertical:absolute;mso-position-vertical-relative:text;mso-width-percent:0;mso-height-percent:0;mso-width-relative:margin;mso-height-relative:margin;v-text-anchor:middle" arcsize="10923f" o:gfxdata="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" filled="f" strokecolor="red" strokeweight="1.5pt">
                 <v:stroke joinstyle="miter"/>
               </v:roundrect>
             </w:pict>
@@ -8195,7 +8197,7 @@
         <w:lastRenderedPageBreak/>
         <w:t>Exercises</w:t>
       </w:r>
-      <w:bookmarkEnd w:id="25"/>
+      <w:bookmarkEnd w:id="26"/>
     </w:p>
     <w:p>
       <w:pPr>
@@ -9065,66 +9067,10 @@
         </w:numPr>
       </w:pPr>
       <w:r>
-        <w:t>Build the project.</w:t>
-      </w:r>
-      <w:r>
-        <w:t xml:space="preserve"> You will get an error since there is no kit connected to download the project to, but you can ignore that.</w:t>
-      </w:r>
-    </w:p>
-    <w:p>
-      <w:pPr>
-        <w:pStyle w:val="ListParagraph"/>
-        <w:numPr>
-          <w:ilvl w:val="1"/>
-          <w:numId w:val="45"/>
-        </w:numPr>
-        <w:rPr>
-          <w:color w:val="FF0000"/>
-        </w:rPr>
-      </w:pPr>
-      <w:r>
-        <w:rPr>
-          <w:color w:val="FF0000"/>
-        </w:rPr>
-        <w:t xml:space="preserve">GJL: </w:t>
-      </w:r>
-      <w:r>
-        <w:rPr>
-          <w:color w:val="FF0000"/>
-        </w:rPr>
-        <w:t>I'd like to be able to remove download from the make target but if I do t</w:t>
-      </w:r>
-      <w:r>
-        <w:rPr>
-          <w:color w:val="FF0000"/>
-        </w:rPr>
-        <w:t>hat the .bin file isn't created for some reason. Need to understand this.</w:t>
-      </w:r>
-    </w:p>
-    <w:p>
-      <w:pPr>
-        <w:pStyle w:val="ListParagraph"/>
-        <w:numPr>
-          <w:ilvl w:val="1"/>
-          <w:numId w:val="45"/>
-        </w:numPr>
-        <w:rPr>
-          <w:color w:val="FF0000"/>
-        </w:rPr>
-      </w:pPr>
-      <w:r>
-        <w:rPr>
-          <w:color w:val="FF0000"/>
-        </w:rPr>
-        <w:t xml:space="preserve">GJL: </w:t>
-      </w:r>
-      <w:bookmarkStart w:id="26" w:name="_GoBack"/>
-      <w:bookmarkEnd w:id="26"/>
-      <w:r>
-        <w:rPr>
-          <w:color w:val="FF0000"/>
-        </w:rPr>
-        <w:t>According to help make target, we should need OTA_FW_UPGRADE=1 but that doesn’t seem to matter. I don't know what that is used for.</w:t>
+        <w:t>Copy the Make T</w:t>
+      </w:r>
+      <w:r>
+        <w:t>arget for the project and change "download" to "build". This will allow you to build the project without it trying to download to the kit.</w:t>
       </w:r>
     </w:p>
     <w:p>
@@ -9136,13 +9082,25 @@
         </w:numPr>
       </w:pPr>
       <w:r>
-        <w:t>C</w:t>
-      </w:r>
-      <w:r>
-        <w:t xml:space="preserve">onnect </w:t>
-      </w:r>
-      <w:r>
-        <w:t>you kit directly to a power</w:t>
+        <w:t>Build the project.</w:t>
+      </w:r>
+    </w:p>
+    <w:p>
+      <w:pPr>
+        <w:pStyle w:val="ListParagraph"/>
+        <w:numPr>
+          <w:ilvl w:val="0"/>
+          <w:numId w:val="45"/>
+        </w:numPr>
+      </w:pPr>
+      <w:r>
+        <w:t>Connect you</w:t>
+      </w:r>
+      <w:r>
+        <w:t>r</w:t>
+      </w:r>
+      <w:r>
+        <w:t xml:space="preserve"> kit directly to a power</w:t>
       </w:r>
       <w:r>
         <w:t xml:space="preserve"> outlet using a USB charger.</w:t>
@@ -9357,6 +9315,7 @@
         <w:docPartUnique/>
       </w:docPartObj>
     </w:sdtPr>
+    <w:sdtEndPr/>
     <w:sdtContent>
       <w:sdt>
         <w:sdtPr>
@@ -9366,6 +9325,7 @@
             <w:docPartUnique/>
           </w:docPartObj>
         </w:sdtPr>
+        <w:sdtEndPr/>
         <w:sdtContent>
           <w:p>
             <w:pPr>
@@ -14664,7 +14624,7 @@
   <w:style w:type="paragraph" w:default="1" w:styleId="Normal">
     <w:name w:val="Normal"/>
     <w:qFormat/>
-    <w:rsid w:val="00B80D00"/>
+    <w:rsid w:val="007F7B5F"/>
   </w:style>
   <w:style w:type="paragraph" w:styleId="Heading1">
     <w:name w:val="heading 1"/>
@@ -14786,7 +14746,7 @@
     <w:uiPriority w:val="1"/>
     <w:semiHidden/>
     <w:unhideWhenUsed/>
-    <w:rsid w:val="00B80D00"/>
+    <w:rsid w:val="007F7B5F"/>
   </w:style>
   <w:style w:type="table" w:default="1" w:styleId="TableNormal">
     <w:name w:val="Normal Table"/>
@@ -14808,7 +14768,7 @@
     <w:uiPriority w:val="99"/>
     <w:semiHidden/>
     <w:unhideWhenUsed/>
-    <w:rsid w:val="00B80D00"/>
+    <w:rsid w:val="007F7B5F"/>
   </w:style>
   <w:style w:type="character" w:customStyle="1" w:styleId="Heading1Char">
     <w:name w:val="Heading 1 Char"/>
@@ -15841,7 +15801,7 @@
 </file>
 
 <file path=customXml/itemProps1.xml><?xml version="1.0" encoding="utf-8"?>
-<ds:datastoreItem xmlns:ds="http://schemas.openxmlformats.org/officeDocument/2006/customXml" ds:itemID="{5922AB1D-64B6-42EC-BC57-8FE83838DB79}">
+<ds:datastoreItem xmlns:ds="http://schemas.openxmlformats.org/officeDocument/2006/customXml" ds:itemID="{3D7C8347-2BA6-4535-8A07-005AF7856F81}">
   <ds:schemaRefs>
     <ds:schemaRef ds:uri="http://schemas.openxmlformats.org/officeDocument/2006/bibliography"/>
   </ds:schemaRefs>

</xml_diff>